<commit_message>
TODO system admin removed
git-svn-id: https://by-stsvn.bayer-ag.com/svn/DOC41WEBUI@511 7fa4df38-a670-11e2-8034-c9adf4be1a24
</commit_message>
<xml_diff>
--- a/trunk/DOC41WEBUI/docs/System Manual.docx
+++ b/trunk/DOC41WEBUI/docs/System Manual.docx
@@ -245,6 +245,7 @@
                 <w:dataBinding w:prefixMappings="xmlns:ns0='http://schemas.openxmlformats.org/package/2006/metadata/core-properties' xmlns:ns1='http://purl.org/dc/elements/1.1/'" w:xpath="/ns0:coreProperties[1]/ns1:creator[1]" w:storeItemID="{6C3C8BC8-F283-45AE-878A-BAB7291924A1}"/>
                 <w:text/>
               </w:sdtPr>
+              <w:sdtEndPr/>
               <w:sdtContent>
                 <w:tc>
                   <w:tcPr>
@@ -283,23 +284,7 @@
                         <w:bCs/>
                         <w:lang w:val="en-US"/>
                       </w:rPr>
-                      <w:t xml:space="preserve"> GmbH)</w:t>
-                    </w:r>
-                    <w:r>
-                      <w:rPr>
-                        <w:b/>
-                        <w:bCs/>
-                        <w:lang w:val="en-US"/>
-                      </w:rPr>
-                      <w:t xml:space="preserve">,                                                                                            </w:t>
-                    </w:r>
-                    <w:r>
-                      <w:rPr>
-                        <w:b/>
-                        <w:bCs/>
-                        <w:lang w:val="en-US"/>
-                      </w:rPr>
-                      <w:t xml:space="preserve">Christian Wegmann </w:t>
+                      <w:t xml:space="preserve"> GmbH),                                                                                            Christian Wegmann </w:t>
                     </w:r>
                     <w:r>
                       <w:rPr>
@@ -1632,43 +1617,15 @@
           <w:lang w:val="en-US"/>
         </w:rPr>
       </w:pPr>
-      <w:bookmarkStart w:id="0" w:name="_Toc338928746"/>
-      <w:bookmarkStart w:id="1" w:name="_Toc377123188"/>
-      <w:r>
-        <w:rPr>
-          <w:lang w:val="en-US"/>
-        </w:rPr>
-        <w:lastRenderedPageBreak/>
+      <w:bookmarkStart w:id="0" w:name="_Toc377123188"/>
+      <w:bookmarkStart w:id="1" w:name="_Toc338928746"/>
+      <w:r>
+        <w:rPr>
+          <w:lang w:val="en-US"/>
+        </w:rPr>
         <w:t>System Environment</w:t>
       </w:r>
-      <w:bookmarkEnd w:id="1"/>
-    </w:p>
-    <w:p>
-      <w:pPr>
-        <w:rPr>
-          <w:lang w:val="en-US"/>
-        </w:rPr>
-      </w:pPr>
-      <w:r>
-        <w:rPr>
-          <w:lang w:val="en-US"/>
-        </w:rPr>
-        <w:t xml:space="preserve">TODO </w:t>
-      </w:r>
-      <w:proofErr w:type="spellStart"/>
-      <w:r>
-        <w:rPr>
-          <w:lang w:val="en-US"/>
-        </w:rPr>
-        <w:t>Infos</w:t>
-      </w:r>
-      <w:proofErr w:type="spellEnd"/>
-      <w:r>
-        <w:rPr>
-          <w:lang w:val="en-US"/>
-        </w:rPr>
-        <w:t xml:space="preserve"> from Admins</w:t>
-      </w:r>
+      <w:bookmarkEnd w:id="0"/>
     </w:p>
     <w:p>
       <w:pPr>
@@ -1728,14 +1685,6 @@
           <w:lang w:val="en-US"/>
         </w:rPr>
         <w:br/>
-      </w:r>
-      <w:r>
-        <w:rPr>
-          <w:rFonts w:ascii="Courier New" w:hAnsi="Courier New" w:cs="Courier New"/>
-          <w:sz w:val="16"/>
-          <w:szCs w:val="16"/>
-          <w:lang w:val="en-US"/>
-        </w:rPr>
         <w:t>CPU op-mode(s):        32-bit, 64-bit</w:t>
       </w:r>
       <w:r>
@@ -1746,14 +1695,6 @@
           <w:lang w:val="en-US"/>
         </w:rPr>
         <w:br/>
-      </w:r>
-      <w:r>
-        <w:rPr>
-          <w:rFonts w:ascii="Courier New" w:hAnsi="Courier New" w:cs="Courier New"/>
-          <w:sz w:val="16"/>
-          <w:szCs w:val="16"/>
-          <w:lang w:val="en-US"/>
-        </w:rPr>
         <w:t>Byte Order:            Little Endian</w:t>
       </w:r>
       <w:r>
@@ -1764,14 +1705,6 @@
           <w:lang w:val="en-US"/>
         </w:rPr>
         <w:br/>
-      </w:r>
-      <w:r>
-        <w:rPr>
-          <w:rFonts w:ascii="Courier New" w:hAnsi="Courier New" w:cs="Courier New"/>
-          <w:sz w:val="16"/>
-          <w:szCs w:val="16"/>
-          <w:lang w:val="en-US"/>
-        </w:rPr>
         <w:t>CPU(s):                4</w:t>
       </w:r>
       <w:r>
@@ -1782,14 +1715,6 @@
           <w:lang w:val="en-US"/>
         </w:rPr>
         <w:br/>
-      </w:r>
-      <w:r>
-        <w:rPr>
-          <w:rFonts w:ascii="Courier New" w:hAnsi="Courier New" w:cs="Courier New"/>
-          <w:sz w:val="16"/>
-          <w:szCs w:val="16"/>
-          <w:lang w:val="en-US"/>
-        </w:rPr>
         <w:t>On-line CPU(s) list:   0-3</w:t>
       </w:r>
       <w:r>
@@ -1800,14 +1725,6 @@
           <w:lang w:val="en-US"/>
         </w:rPr>
         <w:br/>
-      </w:r>
-      <w:r>
-        <w:rPr>
-          <w:rFonts w:ascii="Courier New" w:hAnsi="Courier New" w:cs="Courier New"/>
-          <w:sz w:val="16"/>
-          <w:szCs w:val="16"/>
-          <w:lang w:val="en-US"/>
-        </w:rPr>
         <w:t>Thread(s) per core:    1</w:t>
       </w:r>
       <w:r>
@@ -1818,14 +1735,6 @@
           <w:lang w:val="en-US"/>
         </w:rPr>
         <w:br/>
-      </w:r>
-      <w:r>
-        <w:rPr>
-          <w:rFonts w:ascii="Courier New" w:hAnsi="Courier New" w:cs="Courier New"/>
-          <w:sz w:val="16"/>
-          <w:szCs w:val="16"/>
-          <w:lang w:val="en-US"/>
-        </w:rPr>
         <w:t>Core(s) per socket:    1</w:t>
       </w:r>
       <w:r>
@@ -1836,14 +1745,6 @@
           <w:lang w:val="en-US"/>
         </w:rPr>
         <w:br/>
-      </w:r>
-      <w:r>
-        <w:rPr>
-          <w:rFonts w:ascii="Courier New" w:hAnsi="Courier New" w:cs="Courier New"/>
-          <w:sz w:val="16"/>
-          <w:szCs w:val="16"/>
-          <w:lang w:val="en-US"/>
-        </w:rPr>
         <w:t>CPU socket(s):         4</w:t>
       </w:r>
       <w:r>
@@ -1854,14 +1755,6 @@
           <w:lang w:val="en-US"/>
         </w:rPr>
         <w:br/>
-      </w:r>
-      <w:r>
-        <w:rPr>
-          <w:rFonts w:ascii="Courier New" w:hAnsi="Courier New" w:cs="Courier New"/>
-          <w:sz w:val="16"/>
-          <w:szCs w:val="16"/>
-          <w:lang w:val="en-US"/>
-        </w:rPr>
         <w:t>NUMA node(s):          1</w:t>
       </w:r>
       <w:r>
@@ -1872,14 +1765,6 @@
           <w:lang w:val="en-US"/>
         </w:rPr>
         <w:br/>
-      </w:r>
-      <w:r>
-        <w:rPr>
-          <w:rFonts w:ascii="Courier New" w:hAnsi="Courier New" w:cs="Courier New"/>
-          <w:sz w:val="16"/>
-          <w:szCs w:val="16"/>
-          <w:lang w:val="en-US"/>
-        </w:rPr>
         <w:t xml:space="preserve">Vendor ID:             </w:t>
       </w:r>
       <w:proofErr w:type="spellStart"/>
@@ -1901,14 +1786,6 @@
           <w:lang w:val="en-US"/>
         </w:rPr>
         <w:br/>
-      </w:r>
-      <w:r>
-        <w:rPr>
-          <w:rFonts w:ascii="Courier New" w:hAnsi="Courier New" w:cs="Courier New"/>
-          <w:sz w:val="16"/>
-          <w:szCs w:val="16"/>
-          <w:lang w:val="en-US"/>
-        </w:rPr>
         <w:t>CPU family:            6</w:t>
       </w:r>
       <w:r>
@@ -1919,14 +1796,6 @@
           <w:lang w:val="en-US"/>
         </w:rPr>
         <w:br/>
-      </w:r>
-      <w:r>
-        <w:rPr>
-          <w:rFonts w:ascii="Courier New" w:hAnsi="Courier New" w:cs="Courier New"/>
-          <w:sz w:val="16"/>
-          <w:szCs w:val="16"/>
-          <w:lang w:val="en-US"/>
-        </w:rPr>
         <w:t>Model:                 47</w:t>
       </w:r>
       <w:r>
@@ -1937,14 +1806,6 @@
           <w:lang w:val="en-US"/>
         </w:rPr>
         <w:br/>
-      </w:r>
-      <w:r>
-        <w:rPr>
-          <w:rFonts w:ascii="Courier New" w:hAnsi="Courier New" w:cs="Courier New"/>
-          <w:sz w:val="16"/>
-          <w:szCs w:val="16"/>
-          <w:lang w:val="en-US"/>
-        </w:rPr>
         <w:t>Stepping:              2</w:t>
       </w:r>
       <w:r>
@@ -1955,14 +1816,6 @@
           <w:lang w:val="en-US"/>
         </w:rPr>
         <w:br/>
-      </w:r>
-      <w:r>
-        <w:rPr>
-          <w:rFonts w:ascii="Courier New" w:hAnsi="Courier New" w:cs="Courier New"/>
-          <w:sz w:val="16"/>
-          <w:szCs w:val="16"/>
-          <w:lang w:val="en-US"/>
-        </w:rPr>
         <w:t>CPU MHz:               1997.834</w:t>
       </w:r>
       <w:r>
@@ -2002,14 +1855,6 @@
           <w:lang w:val="en-US"/>
         </w:rPr>
         <w:br/>
-      </w:r>
-      <w:r>
-        <w:rPr>
-          <w:rFonts w:ascii="Courier New" w:hAnsi="Courier New" w:cs="Courier New"/>
-          <w:sz w:val="16"/>
-          <w:szCs w:val="16"/>
-          <w:lang w:val="en-US"/>
-        </w:rPr>
         <w:t>L1d cache:             32K</w:t>
       </w:r>
       <w:r>
@@ -2020,14 +1865,6 @@
           <w:lang w:val="en-US"/>
         </w:rPr>
         <w:br/>
-      </w:r>
-      <w:r>
-        <w:rPr>
-          <w:rFonts w:ascii="Courier New" w:hAnsi="Courier New" w:cs="Courier New"/>
-          <w:sz w:val="16"/>
-          <w:szCs w:val="16"/>
-          <w:lang w:val="en-US"/>
-        </w:rPr>
         <w:t>L1i cache:             32K</w:t>
       </w:r>
       <w:r>
@@ -2038,14 +1875,6 @@
           <w:lang w:val="en-US"/>
         </w:rPr>
         <w:br/>
-      </w:r>
-      <w:r>
-        <w:rPr>
-          <w:rFonts w:ascii="Courier New" w:hAnsi="Courier New" w:cs="Courier New"/>
-          <w:sz w:val="16"/>
-          <w:szCs w:val="16"/>
-          <w:lang w:val="en-US"/>
-        </w:rPr>
         <w:t>L2 cache:              256K</w:t>
       </w:r>
       <w:r>
@@ -2056,14 +1885,6 @@
           <w:lang w:val="en-US"/>
         </w:rPr>
         <w:br/>
-      </w:r>
-      <w:r>
-        <w:rPr>
-          <w:rFonts w:ascii="Courier New" w:hAnsi="Courier New" w:cs="Courier New"/>
-          <w:sz w:val="16"/>
-          <w:szCs w:val="16"/>
-          <w:lang w:val="en-US"/>
-        </w:rPr>
         <w:t>L3 cache:              24576K</w:t>
       </w:r>
       <w:r>
@@ -2074,14 +1895,6 @@
           <w:lang w:val="en-US"/>
         </w:rPr>
         <w:br/>
-      </w:r>
-      <w:r>
-        <w:rPr>
-          <w:rFonts w:ascii="Courier New" w:hAnsi="Courier New" w:cs="Courier New"/>
-          <w:sz w:val="16"/>
-          <w:szCs w:val="16"/>
-          <w:lang w:val="en-US"/>
-        </w:rPr>
         <w:t>NUMA node0 CPU(s):     0-3</w:t>
       </w:r>
     </w:p>
@@ -2189,14 +2002,6 @@
           <w:lang w:val="en-US"/>
         </w:rPr>
         <w:br/>
-      </w:r>
-      <w:r>
-        <w:rPr>
-          <w:rFonts w:ascii="Courier New" w:hAnsi="Courier New" w:cs="Courier New"/>
-          <w:sz w:val="16"/>
-          <w:szCs w:val="16"/>
-          <w:lang w:val="en-US"/>
-        </w:rPr>
         <w:t xml:space="preserve">Buffers:          314828 </w:t>
       </w:r>
       <w:proofErr w:type="spellStart"/>
@@ -2218,14 +2023,6 @@
           <w:lang w:val="en-US"/>
         </w:rPr>
         <w:br/>
-      </w:r>
-      <w:r>
-        <w:rPr>
-          <w:rFonts w:ascii="Courier New" w:hAnsi="Courier New" w:cs="Courier New"/>
-          <w:sz w:val="16"/>
-          <w:szCs w:val="16"/>
-          <w:lang w:val="en-US"/>
-        </w:rPr>
         <w:t xml:space="preserve">Cached:          1284936 </w:t>
       </w:r>
       <w:proofErr w:type="spellStart"/>
@@ -2287,14 +2084,6 @@
           <w:lang w:val="en-US"/>
         </w:rPr>
         <w:br/>
-      </w:r>
-      <w:r>
-        <w:rPr>
-          <w:rFonts w:ascii="Courier New" w:hAnsi="Courier New" w:cs="Courier New"/>
-          <w:sz w:val="16"/>
-          <w:szCs w:val="16"/>
-          <w:lang w:val="en-US"/>
-        </w:rPr>
         <w:t xml:space="preserve">Active:          2073792 </w:t>
       </w:r>
       <w:proofErr w:type="spellStart"/>
@@ -2316,14 +2105,6 @@
           <w:lang w:val="en-US"/>
         </w:rPr>
         <w:br/>
-      </w:r>
-      <w:r>
-        <w:rPr>
-          <w:rFonts w:ascii="Courier New" w:hAnsi="Courier New" w:cs="Courier New"/>
-          <w:sz w:val="16"/>
-          <w:szCs w:val="16"/>
-          <w:lang w:val="en-US"/>
-        </w:rPr>
         <w:t xml:space="preserve">Inactive:         822960 </w:t>
       </w:r>
       <w:proofErr w:type="spellStart"/>
@@ -2345,14 +2126,6 @@
           <w:lang w:val="en-US"/>
         </w:rPr>
         <w:br/>
-      </w:r>
-      <w:r>
-        <w:rPr>
-          <w:rFonts w:ascii="Courier New" w:hAnsi="Courier New" w:cs="Courier New"/>
-          <w:sz w:val="16"/>
-          <w:szCs w:val="16"/>
-          <w:lang w:val="en-US"/>
-        </w:rPr>
         <w:t xml:space="preserve">Active(anon):     894608 </w:t>
       </w:r>
       <w:proofErr w:type="spellStart"/>
@@ -2374,14 +2147,6 @@
           <w:lang w:val="en-US"/>
         </w:rPr>
         <w:br/>
-      </w:r>
-      <w:r>
-        <w:rPr>
-          <w:rFonts w:ascii="Courier New" w:hAnsi="Courier New" w:cs="Courier New"/>
-          <w:sz w:val="16"/>
-          <w:szCs w:val="16"/>
-          <w:lang w:val="en-US"/>
-        </w:rPr>
         <w:t xml:space="preserve">Inactive(anon):   403136 </w:t>
       </w:r>
       <w:proofErr w:type="spellStart"/>
@@ -2403,14 +2168,6 @@
           <w:lang w:val="en-US"/>
         </w:rPr>
         <w:br/>
-      </w:r>
-      <w:r>
-        <w:rPr>
-          <w:rFonts w:ascii="Courier New" w:hAnsi="Courier New" w:cs="Courier New"/>
-          <w:sz w:val="16"/>
-          <w:szCs w:val="16"/>
-          <w:lang w:val="en-US"/>
-        </w:rPr>
         <w:t xml:space="preserve">Active(file):    1179184 </w:t>
       </w:r>
       <w:proofErr w:type="spellStart"/>
@@ -2432,14 +2189,6 @@
           <w:lang w:val="en-US"/>
         </w:rPr>
         <w:br/>
-      </w:r>
-      <w:r>
-        <w:rPr>
-          <w:rFonts w:ascii="Courier New" w:hAnsi="Courier New" w:cs="Courier New"/>
-          <w:sz w:val="16"/>
-          <w:szCs w:val="16"/>
-          <w:lang w:val="en-US"/>
-        </w:rPr>
         <w:t xml:space="preserve">Inactive(file):   419824 </w:t>
       </w:r>
       <w:proofErr w:type="spellStart"/>
@@ -2621,14 +2370,6 @@
           <w:lang w:val="en-US"/>
         </w:rPr>
         <w:br/>
-      </w:r>
-      <w:r>
-        <w:rPr>
-          <w:rFonts w:ascii="Courier New" w:hAnsi="Courier New" w:cs="Courier New"/>
-          <w:sz w:val="16"/>
-          <w:szCs w:val="16"/>
-          <w:lang w:val="en-US"/>
-        </w:rPr>
         <w:t xml:space="preserve">Dirty:                64 </w:t>
       </w:r>
       <w:proofErr w:type="spellStart"/>
@@ -2730,14 +2471,6 @@
           <w:lang w:val="en-US"/>
         </w:rPr>
         <w:br/>
-      </w:r>
-      <w:r>
-        <w:rPr>
-          <w:rFonts w:ascii="Courier New" w:hAnsi="Courier New" w:cs="Courier New"/>
-          <w:sz w:val="16"/>
-          <w:szCs w:val="16"/>
-          <w:lang w:val="en-US"/>
-        </w:rPr>
         <w:t xml:space="preserve">Mapped:            40348 </w:t>
       </w:r>
       <w:proofErr w:type="spellStart"/>
@@ -2799,14 +2532,6 @@
           <w:lang w:val="en-US"/>
         </w:rPr>
         <w:br/>
-      </w:r>
-      <w:r>
-        <w:rPr>
-          <w:rFonts w:ascii="Courier New" w:hAnsi="Courier New" w:cs="Courier New"/>
-          <w:sz w:val="16"/>
-          <w:szCs w:val="16"/>
-          <w:lang w:val="en-US"/>
-        </w:rPr>
         <w:t xml:space="preserve">Slab:             325064 </w:t>
       </w:r>
       <w:proofErr w:type="spellStart"/>
@@ -3028,14 +2753,6 @@
           <w:lang w:val="en-US"/>
         </w:rPr>
         <w:br/>
-      </w:r>
-      <w:r>
-        <w:rPr>
-          <w:rFonts w:ascii="Courier New" w:hAnsi="Courier New" w:cs="Courier New"/>
-          <w:sz w:val="16"/>
-          <w:szCs w:val="16"/>
-          <w:lang w:val="en-US"/>
-        </w:rPr>
         <w:t xml:space="preserve">Bounce:                0 </w:t>
       </w:r>
       <w:proofErr w:type="spellStart"/>
@@ -3473,7 +3190,6 @@
           <w:szCs w:val="16"/>
           <w:lang w:val="en-US"/>
         </w:rPr>
-        <w:lastRenderedPageBreak/>
         <w:t>HugePages_Surp</w:t>
       </w:r>
       <w:proofErr w:type="spellEnd"/>
@@ -3534,14 +3250,6 @@
           <w:lang w:val="en-US"/>
         </w:rPr>
         <w:br/>
-      </w:r>
-      <w:r>
-        <w:rPr>
-          <w:rFonts w:ascii="Courier New" w:hAnsi="Courier New" w:cs="Courier New"/>
-          <w:sz w:val="16"/>
-          <w:szCs w:val="16"/>
-          <w:lang w:val="en-US"/>
-        </w:rPr>
         <w:t xml:space="preserve">DirectMap4k:       12288 </w:t>
       </w:r>
       <w:proofErr w:type="spellStart"/>
@@ -3563,14 +3271,6 @@
           <w:lang w:val="en-US"/>
         </w:rPr>
         <w:br/>
-      </w:r>
-      <w:r>
-        <w:rPr>
-          <w:rFonts w:ascii="Courier New" w:hAnsi="Courier New" w:cs="Courier New"/>
-          <w:sz w:val="16"/>
-          <w:szCs w:val="16"/>
-          <w:lang w:val="en-US"/>
-        </w:rPr>
         <w:t xml:space="preserve">DirectMap2M:     4182016 </w:t>
       </w:r>
       <w:proofErr w:type="spellStart"/>
@@ -4438,14 +4138,6 @@
           <w:lang w:val="en-US"/>
         </w:rPr>
         <w:br/>
-      </w:r>
-      <w:r>
-        <w:rPr>
-          <w:rFonts w:ascii="Courier New" w:hAnsi="Courier New" w:cs="Courier New"/>
-          <w:sz w:val="16"/>
-          <w:szCs w:val="16"/>
-          <w:lang w:val="en-US"/>
-        </w:rPr>
         <w:t>ipv6 322899 0 - Live 0xffffffffa01a3000</w:t>
       </w:r>
       <w:r>
@@ -4690,14 +4382,6 @@
           <w:lang w:val="en-US"/>
         </w:rPr>
         <w:br/>
-      </w:r>
-      <w:r>
-        <w:rPr>
-          <w:rFonts w:ascii="Courier New" w:hAnsi="Courier New" w:cs="Courier New"/>
-          <w:sz w:val="16"/>
-          <w:szCs w:val="16"/>
-          <w:lang w:val="en-US"/>
-        </w:rPr>
         <w:t>e1000 167413 0 - Live 0xffffffffa016e000</w:t>
       </w:r>
       <w:r>
@@ -4737,14 +4421,6 @@
           <w:lang w:val="en-US"/>
         </w:rPr>
         <w:br/>
-      </w:r>
-      <w:r>
-        <w:rPr>
-          <w:rFonts w:ascii="Courier New" w:hAnsi="Courier New" w:cs="Courier New"/>
-          <w:sz w:val="16"/>
-          <w:szCs w:val="16"/>
-          <w:lang w:val="en-US"/>
-        </w:rPr>
         <w:t>microcode 112845 0 - Live 0xffffffffa0145000</w:t>
       </w:r>
       <w:r>
@@ -4784,14 +4460,6 @@
           <w:lang w:val="en-US"/>
         </w:rPr>
         <w:br/>
-      </w:r>
-      <w:r>
-        <w:rPr>
-          <w:rFonts w:ascii="Courier New" w:hAnsi="Courier New" w:cs="Courier New"/>
-          <w:sz w:val="16"/>
-          <w:szCs w:val="16"/>
-          <w:lang w:val="en-US"/>
-        </w:rPr>
         <w:t>i2c_piix4 12574 0 - Live 0xffffffffa0130000</w:t>
       </w:r>
       <w:r>
@@ -4802,14 +4470,6 @@
           <w:lang w:val="en-US"/>
         </w:rPr>
         <w:br/>
-      </w:r>
-      <w:r>
-        <w:rPr>
-          <w:rFonts w:ascii="Courier New" w:hAnsi="Courier New" w:cs="Courier New"/>
-          <w:sz w:val="16"/>
-          <w:szCs w:val="16"/>
-          <w:lang w:val="en-US"/>
-        </w:rPr>
         <w:t>i2c_core 31274 1 i2c_piix4, Live 0xffffffffa0126000</w:t>
       </w:r>
       <w:r>
@@ -4849,14 +4509,6 @@
           <w:lang w:val="en-US"/>
         </w:rPr>
         <w:br/>
-      </w:r>
-      <w:r>
-        <w:rPr>
-          <w:rFonts w:ascii="Courier New" w:hAnsi="Courier New" w:cs="Courier New"/>
-          <w:sz w:val="16"/>
-          <w:szCs w:val="16"/>
-          <w:lang w:val="en-US"/>
-        </w:rPr>
         <w:t>ext4 359703 8 - Live 0xffffffffa00ad000</w:t>
       </w:r>
       <w:r>
@@ -4896,14 +4548,6 @@
           <w:lang w:val="en-US"/>
         </w:rPr>
         <w:br/>
-      </w:r>
-      <w:r>
-        <w:rPr>
-          <w:rFonts w:ascii="Courier New" w:hAnsi="Courier New" w:cs="Courier New"/>
-          <w:sz w:val="16"/>
-          <w:szCs w:val="16"/>
-          <w:lang w:val="en-US"/>
-        </w:rPr>
         <w:t>jbd2 88800 1 ext4, Live 0xffffffffa008b000</w:t>
       </w:r>
       <w:r>
@@ -4943,14 +4587,6 @@
           <w:lang w:val="en-US"/>
         </w:rPr>
         <w:br/>
-      </w:r>
-      <w:r>
-        <w:rPr>
-          <w:rFonts w:ascii="Courier New" w:hAnsi="Courier New" w:cs="Courier New"/>
-          <w:sz w:val="16"/>
-          <w:szCs w:val="16"/>
-          <w:lang w:val="en-US"/>
-        </w:rPr>
         <w:t xml:space="preserve">crc_t10dif 1507 1 </w:t>
       </w:r>
       <w:proofErr w:type="spellStart"/>
@@ -5471,7 +5107,6 @@
         <w:rPr>
           <w:lang w:val="en-US"/>
         </w:rPr>
-        <w:lastRenderedPageBreak/>
         <w:t>Login</w:t>
       </w:r>
     </w:p>
@@ -5858,7 +5493,14 @@
         <w:rPr>
           <w:lang w:val="en-US"/>
         </w:rPr>
-        <w:t>Sleep_between_servers:</w:t>
+        <w:t>Sleep_between_servers</w:t>
+      </w:r>
+      <w:proofErr w:type="spellEnd"/>
+      <w:r>
+        <w:rPr>
+          <w:lang w:val="en-US"/>
+        </w:rPr>
+        <w:t>:</w:t>
       </w:r>
     </w:p>
     <w:p>
@@ -5872,12 +5514,10 @@
           <w:lang w:val="en-US"/>
         </w:rPr>
       </w:pPr>
-      <w:proofErr w:type="spellEnd"/>
-      <w:r>
-        <w:rPr>
-          <w:lang w:val="en-US"/>
-        </w:rPr>
-        <w:lastRenderedPageBreak/>
+      <w:r>
+        <w:rPr>
+          <w:lang w:val="en-US"/>
+        </w:rPr>
         <w:t>for start-up and shut-down keep the default value 0</w:t>
       </w:r>
     </w:p>
@@ -5997,7 +5637,6 @@
         <w:rPr>
           <w:lang w:val="en-US"/>
         </w:rPr>
-        <w:lastRenderedPageBreak/>
         <w:t>Wait until the progress bar disappears. If the dot on the left si</w:t>
       </w:r>
       <w:r>
@@ -6098,7 +5737,7 @@
         </w:rPr>
         <w:t>management</w:t>
       </w:r>
-      <w:bookmarkEnd w:id="0"/>
+      <w:bookmarkEnd w:id="1"/>
       <w:bookmarkEnd w:id="3"/>
     </w:p>
     <w:p>
@@ -6205,7 +5844,6 @@
           <w:noProof/>
           <w:lang w:eastAsia="de-DE"/>
         </w:rPr>
-        <w:lastRenderedPageBreak/>
         <w:drawing>
           <wp:inline distT="0" distB="0" distL="0" distR="0" wp14:anchorId="70B88CC7" wp14:editId="41EA4986">
             <wp:extent cx="5731510" cy="3610361"/>
@@ -6274,7 +5912,6 @@
         <w:rPr>
           <w:lang w:val="en-US"/>
         </w:rPr>
-        <w:lastRenderedPageBreak/>
         <w:t>Create Bayer internal user</w:t>
       </w:r>
       <w:bookmarkEnd w:id="5"/>
@@ -6499,7 +6136,6 @@
         <w:rPr>
           <w:lang w:val="en-US"/>
         </w:rPr>
-        <w:lastRenderedPageBreak/>
         <w:t>Create external user</w:t>
       </w:r>
       <w:bookmarkEnd w:id="6"/>
@@ -6822,7 +6458,6 @@
           <w:noProof/>
           <w:lang w:eastAsia="de-DE"/>
         </w:rPr>
-        <w:lastRenderedPageBreak/>
         <w:drawing>
           <wp:inline distT="0" distB="0" distL="0" distR="0" wp14:anchorId="6A6A5206" wp14:editId="35CCB9C1">
             <wp:extent cx="5731510" cy="4170041"/>
@@ -6899,7 +6534,6 @@
         <w:rPr>
           <w:lang w:val="en-US"/>
         </w:rPr>
-        <w:lastRenderedPageBreak/>
         <w:t>Edit User</w:t>
       </w:r>
       <w:bookmarkEnd w:id="7"/>
@@ -7099,7 +6733,6 @@
         <w:rPr>
           <w:lang w:val="en-US"/>
         </w:rPr>
-        <w:lastRenderedPageBreak/>
         <w:t>Administration of Master Data</w:t>
       </w:r>
       <w:bookmarkEnd w:id="13"/>
@@ -7935,7 +7568,6 @@
         <w:rPr>
           <w:lang w:val="en-US"/>
         </w:rPr>
-        <w:lastRenderedPageBreak/>
         <w:t>Nagios</w:t>
       </w:r>
       <w:proofErr w:type="spellEnd"/>
@@ -8213,15 +7845,7 @@
         <w:rPr>
           <w:lang w:val="en-US"/>
         </w:rPr>
-        <w:t xml:space="preserve"> contacts the hotline. The hotline will then create a ticket with</w:t>
-      </w:r>
-      <w:bookmarkStart w:id="20" w:name="_GoBack"/>
-      <w:bookmarkEnd w:id="20"/>
-      <w:r>
-        <w:rPr>
-          <w:lang w:val="en-US"/>
-        </w:rPr>
-        <w:t xml:space="preserve"> this problem. In the future it will also be possible to send an email to a collective address, where the ticket will be created automatically.</w:t>
+        <w:t xml:space="preserve"> contacts the hotline. The hotline will then create a ticket with this problem. In the future it will also be possible to send an email to a collective address, where the ticket will be created automatically.</w:t>
       </w:r>
     </w:p>
     <w:p>
@@ -8304,7 +7928,7 @@
           <w:rPr>
             <w:noProof/>
           </w:rPr>
-          <w:t>2</w:t>
+          <w:t>12</w:t>
         </w:r>
         <w:r>
           <w:fldChar w:fldCharType="end"/>
@@ -10074,7 +9698,7 @@
 </file>
 
 <file path=customXml/itemProps2.xml><?xml version="1.0" encoding="utf-8"?>
-<ds:datastoreItem xmlns:ds="http://schemas.openxmlformats.org/officeDocument/2006/customXml" ds:itemID="{8032AB9D-4FD0-4801-8E37-B0765F428951}">
+<ds:datastoreItem xmlns:ds="http://schemas.openxmlformats.org/officeDocument/2006/customXml" ds:itemID="{98726D8E-018B-41BE-B4B3-80A40CEE5A94}">
   <ds:schemaRefs>
     <ds:schemaRef ds:uri="http://schemas.openxmlformats.org/officeDocument/2006/bibliography"/>
   </ds:schemaRefs>

</xml_diff>

<commit_message>
Infobox added, author made unambiguous
git-svn-id: https://by-stsvn.bayer-ag.com/svn/DOC41WEBUI@512 7fa4df38-a670-11e2-8034-c9adf4be1a24
</commit_message>
<xml_diff>
--- a/trunk/DOC41WEBUI/docs/System Manual.docx
+++ b/trunk/DOC41WEBUI/docs/System Manual.docx
@@ -268,7 +268,7 @@
                         <w:bCs/>
                         <w:lang w:val="en-US"/>
                       </w:rPr>
-                      <w:t>Ingo Kaulbach (</w:t>
+                      <w:t xml:space="preserve"> </w:t>
                     </w:r>
                     <w:r>
                       <w:rPr>
@@ -276,15 +276,7 @@
                         <w:bCs/>
                         <w:lang w:val="en-US"/>
                       </w:rPr>
-                      <w:t>Bayer Business Services</w:t>
-                    </w:r>
-                    <w:r>
-                      <w:rPr>
-                        <w:b/>
-                        <w:bCs/>
-                        <w:lang w:val="en-US"/>
-                      </w:rPr>
-                      <w:t xml:space="preserve"> GmbH),                                                                                            Christian Wegmann </w:t>
+                      <w:t xml:space="preserve">Christian Wegmann </w:t>
                     </w:r>
                     <w:r>
                       <w:rPr>
@@ -309,11 +301,12 @@
                 <w:rPr>
                   <w:b/>
                   <w:bCs/>
+                  <w:lang w:val="en-US"/>
                 </w:rPr>
                 <w:alias w:val="Datum"/>
                 <w:id w:val="516659546"/>
                 <w:dataBinding w:prefixMappings="xmlns:ns0='http://schemas.microsoft.com/office/2006/coverPageProps'" w:xpath="/ns0:CoverPageProperties[1]/ns0:PublishDate[1]" w:storeItemID="{55AF091B-3C7A-41E3-B477-F2FDAA23CFDA}"/>
-                <w:date w:fullDate="2014-01-09T00:00:00Z">
+                <w:date w:fullDate="2014-01-29T00:00:00Z">
                   <w:dateFormat w:val="dd.MM.yyyy"/>
                   <w:lid w:val="de-DE"/>
                   <w:storeMappedDataAs w:val="dateTime"/>
@@ -334,14 +327,24 @@
                       <w:rPr>
                         <w:b/>
                         <w:bCs/>
+                        <w:lang w:val="en-US"/>
                       </w:rPr>
                     </w:pPr>
                     <w:r>
                       <w:rPr>
                         <w:b/>
                         <w:bCs/>
+                        <w:lang w:val="en-US"/>
                       </w:rPr>
-                      <w:t>09.01.2014</w:t>
+                      <w:t>2</w:t>
+                    </w:r>
+                    <w:r>
+                      <w:rPr>
+                        <w:b/>
+                        <w:bCs/>
+                        <w:lang w:val="en-US"/>
+                      </w:rPr>
+                      <w:t>9.01.2014</w:t>
                     </w:r>
                   </w:p>
                 </w:tc>
@@ -349,8 +352,20 @@
             </w:sdt>
           </w:tr>
         </w:tbl>
-        <w:p/>
-        <w:p/>
+        <w:p>
+          <w:pPr>
+            <w:rPr>
+              <w:lang w:val="en-US"/>
+            </w:rPr>
+          </w:pPr>
+        </w:p>
+        <w:p>
+          <w:pPr>
+            <w:rPr>
+              <w:lang w:val="en-US"/>
+            </w:rPr>
+          </w:pPr>
+        </w:p>
         <w:tbl>
           <w:tblPr>
             <w:tblpPr w:leftFromText="187" w:rightFromText="187" w:horzAnchor="margin" w:tblpXSpec="center" w:tblpYSpec="bottom"/>
@@ -363,6 +378,9 @@
           <w:tr>
             <w:sdt>
               <w:sdtPr>
+                <w:rPr>
+                  <w:lang w:val="en-US"/>
+                </w:rPr>
                 <w:alias w:val="Exposee"/>
                 <w:id w:val="8276291"/>
                 <w:dataBinding w:prefixMappings="xmlns:ns0='http://schemas.microsoft.com/office/2006/coverPageProps'" w:xpath="/ns0:CoverPageProperties[1]/ns0:Abstract[1]" w:storeItemID="{55AF091B-3C7A-41E3-B477-F2FDAA23CFDA}"/>
@@ -377,8 +395,14 @@
                   <w:p>
                     <w:pPr>
                       <w:pStyle w:val="KeinLeerraum"/>
+                      <w:rPr>
+                        <w:lang w:val="en-US"/>
+                      </w:rPr>
                     </w:pPr>
                     <w:r>
+                      <w:rPr>
+                        <w:lang w:val="en-US"/>
+                      </w:rPr>
                       <w:t xml:space="preserve"> </w:t>
                     </w:r>
                   </w:p>
@@ -387,7 +411,13 @@
             </w:sdt>
           </w:tr>
         </w:tbl>
-        <w:p/>
+        <w:p>
+          <w:pPr>
+            <w:rPr>
+              <w:lang w:val="en-US"/>
+            </w:rPr>
+          </w:pPr>
+        </w:p>
         <w:p>
           <w:pPr>
             <w:rPr>
@@ -401,6 +431,9 @@
             </w:rPr>
           </w:pPr>
           <w:r>
+            <w:rPr>
+              <w:lang w:val="en-US"/>
+            </w:rPr>
             <w:br w:type="page"/>
           </w:r>
         </w:p>
@@ -428,8 +461,14 @@
         <w:p>
           <w:pPr>
             <w:pStyle w:val="Inhaltsverzeichnisberschrift"/>
+            <w:rPr>
+              <w:lang w:val="en-US"/>
+            </w:rPr>
           </w:pPr>
           <w:r>
+            <w:rPr>
+              <w:lang w:val="en-US"/>
+            </w:rPr>
             <w:t>Content</w:t>
           </w:r>
         </w:p>
@@ -449,6 +488,9 @@
             <w:fldChar w:fldCharType="begin"/>
           </w:r>
           <w:r>
+            <w:rPr>
+              <w:lang w:val="en-US"/>
+            </w:rPr>
             <w:instrText xml:space="preserve"> TOC \o "1-3" \h \z \u </w:instrText>
           </w:r>
           <w:r>
@@ -467,6 +509,7 @@
               <w:rPr>
                 <w:noProof/>
                 <w:webHidden/>
+                <w:lang w:val="en-US"/>
               </w:rPr>
               <w:tab/>
             </w:r>
@@ -481,8 +524,16 @@
               <w:rPr>
                 <w:noProof/>
                 <w:webHidden/>
-              </w:rPr>
-              <w:instrText xml:space="preserve"> PAGEREF _Toc377123188 \h </w:instrText>
+                <w:lang w:val="en-US"/>
+              </w:rPr>
+              <w:instrText xml:space="preserve"> PAGEREF _Toc377</w:instrText>
+            </w:r>
+            <w:r>
+              <w:rPr>
+                <w:noProof/>
+                <w:webHidden/>
+              </w:rPr>
+              <w:instrText xml:space="preserve">123188 \h </w:instrText>
             </w:r>
             <w:r>
               <w:rPr>
@@ -501,6 +552,7 @@
               <w:rPr>
                 <w:noProof/>
                 <w:webHidden/>
+                <w:lang w:val="en-US"/>
               </w:rPr>
               <w:t>2</w:t>
             </w:r>
@@ -573,7 +625,7 @@
                 <w:noProof/>
                 <w:webHidden/>
               </w:rPr>
-              <w:t>3</w:t>
+              <w:t>4</w:t>
             </w:r>
             <w:r>
               <w:rPr>
@@ -644,7 +696,7 @@
                 <w:noProof/>
                 <w:webHidden/>
               </w:rPr>
-              <w:t>6</w:t>
+              <w:t>7</w:t>
             </w:r>
             <w:r>
               <w:rPr>
@@ -715,7 +767,7 @@
                 <w:noProof/>
                 <w:webHidden/>
               </w:rPr>
-              <w:t>6</w:t>
+              <w:t>7</w:t>
             </w:r>
             <w:r>
               <w:rPr>
@@ -1610,6 +1662,352 @@
         <w:br w:type="page"/>
       </w:r>
     </w:p>
+    <w:tbl>
+      <w:tblPr>
+        <w:tblStyle w:val="HelleSchattierung-Akzent5"/>
+        <w:tblpPr w:leftFromText="141" w:rightFromText="141" w:vertAnchor="text" w:horzAnchor="margin" w:tblpY="-353"/>
+        <w:tblW w:w="0" w:type="auto"/>
+        <w:tblLook w:val="04A0" w:firstRow="1" w:lastRow="0" w:firstColumn="1" w:lastColumn="0" w:noHBand="0" w:noVBand="1"/>
+      </w:tblPr>
+      <w:tblGrid>
+        <w:gridCol w:w="2943"/>
+        <w:gridCol w:w="6223"/>
+      </w:tblGrid>
+      <w:tr>
+        <w:trPr>
+          <w:cnfStyle w:val="100000000000" w:firstRow="1" w:lastRow="0" w:firstColumn="0" w:lastColumn="0" w:oddVBand="0" w:evenVBand="0" w:oddHBand="0" w:evenHBand="0" w:firstRowFirstColumn="0" w:firstRowLastColumn="0" w:lastRowFirstColumn="0" w:lastRowLastColumn="0"/>
+        </w:trPr>
+        <w:tc>
+          <w:tcPr>
+            <w:cnfStyle w:val="001000000000" w:firstRow="0" w:lastRow="0" w:firstColumn="1" w:lastColumn="0" w:oddVBand="0" w:evenVBand="0" w:oddHBand="0" w:evenHBand="0" w:firstRowFirstColumn="0" w:firstRowLastColumn="0" w:lastRowFirstColumn="0" w:lastRowLastColumn="0"/>
+            <w:tcW w:w="2943" w:type="dxa"/>
+          </w:tcPr>
+          <w:p>
+            <w:pPr>
+              <w:rPr>
+                <w:lang w:val="en-US"/>
+              </w:rPr>
+            </w:pPr>
+            <w:bookmarkStart w:id="0" w:name="_Toc377123188"/>
+            <w:bookmarkStart w:id="1" w:name="_Toc338928746"/>
+            <w:proofErr w:type="spellStart"/>
+            <w:r>
+              <w:rPr>
+                <w:lang w:val="en-US"/>
+              </w:rPr>
+              <w:t>Infobox</w:t>
+            </w:r>
+            <w:proofErr w:type="spellEnd"/>
+          </w:p>
+        </w:tc>
+        <w:tc>
+          <w:tcPr>
+            <w:tcW w:w="6223" w:type="dxa"/>
+          </w:tcPr>
+          <w:p>
+            <w:pPr>
+              <w:cnfStyle w:val="100000000000" w:firstRow="1" w:lastRow="0" w:firstColumn="0" w:lastColumn="0" w:oddVBand="0" w:evenVBand="0" w:oddHBand="0" w:evenHBand="0" w:firstRowFirstColumn="0" w:firstRowLastColumn="0" w:lastRowFirstColumn="0" w:lastRowLastColumn="0"/>
+              <w:rPr>
+                <w:lang w:val="en-US"/>
+              </w:rPr>
+            </w:pPr>
+          </w:p>
+        </w:tc>
+      </w:tr>
+      <w:tr>
+        <w:trPr>
+          <w:cnfStyle w:val="000000100000" w:firstRow="0" w:lastRow="0" w:firstColumn="0" w:lastColumn="0" w:oddVBand="0" w:evenVBand="0" w:oddHBand="1" w:evenHBand="0" w:firstRowFirstColumn="0" w:firstRowLastColumn="0" w:lastRowFirstColumn="0" w:lastRowLastColumn="0"/>
+        </w:trPr>
+        <w:tc>
+          <w:tcPr>
+            <w:cnfStyle w:val="001000000000" w:firstRow="0" w:lastRow="0" w:firstColumn="1" w:lastColumn="0" w:oddVBand="0" w:evenVBand="0" w:oddHBand="0" w:evenHBand="0" w:firstRowFirstColumn="0" w:firstRowLastColumn="0" w:lastRowFirstColumn="0" w:lastRowLastColumn="0"/>
+            <w:tcW w:w="2943" w:type="dxa"/>
+          </w:tcPr>
+          <w:p>
+            <w:pPr>
+              <w:rPr>
+                <w:lang w:val="en-US"/>
+              </w:rPr>
+            </w:pPr>
+            <w:r>
+              <w:rPr>
+                <w:lang w:val="en-US"/>
+              </w:rPr>
+              <w:t>Applicable System:</w:t>
+            </w:r>
+          </w:p>
+        </w:tc>
+        <w:tc>
+          <w:tcPr>
+            <w:tcW w:w="6223" w:type="dxa"/>
+          </w:tcPr>
+          <w:p>
+            <w:pPr>
+              <w:cnfStyle w:val="000000100000" w:firstRow="0" w:lastRow="0" w:firstColumn="0" w:lastColumn="0" w:oddVBand="0" w:evenVBand="0" w:oddHBand="1" w:evenHBand="0" w:firstRowFirstColumn="0" w:firstRowLastColumn="0" w:lastRowFirstColumn="0" w:lastRowLastColumn="0"/>
+              <w:rPr>
+                <w:lang w:val="en-US"/>
+              </w:rPr>
+            </w:pPr>
+            <w:r>
+              <w:rPr>
+                <w:lang w:val="en-US"/>
+              </w:rPr>
+              <w:t>External Access: Doc41 Web UI</w:t>
+            </w:r>
+          </w:p>
+        </w:tc>
+      </w:tr>
+      <w:tr>
+        <w:tc>
+          <w:tcPr>
+            <w:cnfStyle w:val="001000000000" w:firstRow="0" w:lastRow="0" w:firstColumn="1" w:lastColumn="0" w:oddVBand="0" w:evenVBand="0" w:oddHBand="0" w:evenHBand="0" w:firstRowFirstColumn="0" w:firstRowLastColumn="0" w:lastRowFirstColumn="0" w:lastRowLastColumn="0"/>
+            <w:tcW w:w="2943" w:type="dxa"/>
+          </w:tcPr>
+          <w:p>
+            <w:pPr>
+              <w:rPr>
+                <w:lang w:val="en-US"/>
+              </w:rPr>
+            </w:pPr>
+            <w:r>
+              <w:rPr>
+                <w:lang w:val="en-US"/>
+              </w:rPr>
+              <w:t>Title:</w:t>
+            </w:r>
+          </w:p>
+        </w:tc>
+        <w:tc>
+          <w:tcPr>
+            <w:tcW w:w="6223" w:type="dxa"/>
+          </w:tcPr>
+          <w:p>
+            <w:pPr>
+              <w:cnfStyle w:val="000000000000" w:firstRow="0" w:lastRow="0" w:firstColumn="0" w:lastColumn="0" w:oddVBand="0" w:evenVBand="0" w:oddHBand="0" w:evenHBand="0" w:firstRowFirstColumn="0" w:firstRowLastColumn="0" w:lastRowFirstColumn="0" w:lastRowLastColumn="0"/>
+              <w:rPr>
+                <w:lang w:val="en-US"/>
+              </w:rPr>
+            </w:pPr>
+            <w:r>
+              <w:rPr>
+                <w:lang w:val="en-US"/>
+              </w:rPr>
+              <w:t>System Manual</w:t>
+            </w:r>
+          </w:p>
+        </w:tc>
+      </w:tr>
+      <w:tr>
+        <w:trPr>
+          <w:cnfStyle w:val="000000100000" w:firstRow="0" w:lastRow="0" w:firstColumn="0" w:lastColumn="0" w:oddVBand="0" w:evenVBand="0" w:oddHBand="1" w:evenHBand="0" w:firstRowFirstColumn="0" w:firstRowLastColumn="0" w:lastRowFirstColumn="0" w:lastRowLastColumn="0"/>
+        </w:trPr>
+        <w:tc>
+          <w:tcPr>
+            <w:cnfStyle w:val="001000000000" w:firstRow="0" w:lastRow="0" w:firstColumn="1" w:lastColumn="0" w:oddVBand="0" w:evenVBand="0" w:oddHBand="0" w:evenHBand="0" w:firstRowFirstColumn="0" w:firstRowLastColumn="0" w:lastRowFirstColumn="0" w:lastRowLastColumn="0"/>
+            <w:tcW w:w="2943" w:type="dxa"/>
+          </w:tcPr>
+          <w:p>
+            <w:pPr>
+              <w:rPr>
+                <w:lang w:val="en-US"/>
+              </w:rPr>
+            </w:pPr>
+            <w:r>
+              <w:rPr>
+                <w:lang w:val="en-US"/>
+              </w:rPr>
+              <w:t>Author:</w:t>
+            </w:r>
+          </w:p>
+        </w:tc>
+        <w:tc>
+          <w:tcPr>
+            <w:tcW w:w="6223" w:type="dxa"/>
+          </w:tcPr>
+          <w:p>
+            <w:pPr>
+              <w:cnfStyle w:val="000000100000" w:firstRow="0" w:lastRow="0" w:firstColumn="0" w:lastColumn="0" w:oddVBand="0" w:evenVBand="0" w:oddHBand="1" w:evenHBand="0" w:firstRowFirstColumn="0" w:firstRowLastColumn="0" w:lastRowFirstColumn="0" w:lastRowLastColumn="0"/>
+              <w:rPr>
+                <w:lang w:val="en-US"/>
+              </w:rPr>
+            </w:pPr>
+            <w:r>
+              <w:rPr>
+                <w:lang w:val="en-US"/>
+              </w:rPr>
+              <w:t>Christian Wegmann (EVAYD</w:t>
+            </w:r>
+            <w:r>
+              <w:rPr>
+                <w:lang w:val="en-US"/>
+              </w:rPr>
+              <w:t>)</w:t>
+            </w:r>
+          </w:p>
+        </w:tc>
+      </w:tr>
+      <w:tr>
+        <w:tc>
+          <w:tcPr>
+            <w:cnfStyle w:val="001000000000" w:firstRow="0" w:lastRow="0" w:firstColumn="1" w:lastColumn="0" w:oddVBand="0" w:evenVBand="0" w:oddHBand="0" w:evenHBand="0" w:firstRowFirstColumn="0" w:firstRowLastColumn="0" w:lastRowFirstColumn="0" w:lastRowLastColumn="0"/>
+            <w:tcW w:w="2943" w:type="dxa"/>
+          </w:tcPr>
+          <w:p>
+            <w:pPr>
+              <w:rPr>
+                <w:lang w:val="en-US"/>
+              </w:rPr>
+            </w:pPr>
+            <w:r>
+              <w:rPr>
+                <w:lang w:val="en-US"/>
+              </w:rPr>
+              <w:t>Change history (version number, last change, changed by, date)</w:t>
+            </w:r>
+          </w:p>
+        </w:tc>
+        <w:tc>
+          <w:tcPr>
+            <w:tcW w:w="6223" w:type="dxa"/>
+          </w:tcPr>
+          <w:p>
+            <w:pPr>
+              <w:pStyle w:val="Listenabsatz"/>
+              <w:numPr>
+                <w:ilvl w:val="0"/>
+                <w:numId w:val="5"/>
+              </w:numPr>
+              <w:cnfStyle w:val="000000000000" w:firstRow="0" w:lastRow="0" w:firstColumn="0" w:lastColumn="0" w:oddVBand="0" w:evenVBand="0" w:oddHBand="0" w:evenHBand="0" w:firstRowFirstColumn="0" w:firstRowLastColumn="0" w:lastRowFirstColumn="0" w:lastRowLastColumn="0"/>
+              <w:rPr>
+                <w:lang w:val="en-US"/>
+              </w:rPr>
+            </w:pPr>
+            <w:r>
+              <w:rPr>
+                <w:lang w:val="en-US"/>
+              </w:rPr>
+              <w:t>Christian Wegmann EVAYD, 2014-01</w:t>
+            </w:r>
+            <w:r>
+              <w:rPr>
+                <w:lang w:val="en-US"/>
+              </w:rPr>
+              <w:t>-</w:t>
+            </w:r>
+            <w:r>
+              <w:rPr>
+                <w:lang w:val="en-US"/>
+              </w:rPr>
+              <w:t>29</w:t>
+            </w:r>
+            <w:r>
+              <w:rPr>
+                <w:lang w:val="en-US"/>
+              </w:rPr>
+              <w:t>, initial setup</w:t>
+            </w:r>
+          </w:p>
+          <w:p>
+            <w:pPr>
+              <w:cnfStyle w:val="000000000000" w:firstRow="0" w:lastRow="0" w:firstColumn="0" w:lastColumn="0" w:oddVBand="0" w:evenVBand="0" w:oddHBand="0" w:evenHBand="0" w:firstRowFirstColumn="0" w:firstRowLastColumn="0" w:lastRowFirstColumn="0" w:lastRowLastColumn="0"/>
+              <w:rPr>
+                <w:lang w:val="en-US"/>
+              </w:rPr>
+            </w:pPr>
+          </w:p>
+        </w:tc>
+      </w:tr>
+      <w:tr>
+        <w:trPr>
+          <w:cnfStyle w:val="000000100000" w:firstRow="0" w:lastRow="0" w:firstColumn="0" w:lastColumn="0" w:oddVBand="0" w:evenVBand="0" w:oddHBand="1" w:evenHBand="0" w:firstRowFirstColumn="0" w:firstRowLastColumn="0" w:lastRowFirstColumn="0" w:lastRowLastColumn="0"/>
+        </w:trPr>
+        <w:tc>
+          <w:tcPr>
+            <w:cnfStyle w:val="001000000000" w:firstRow="0" w:lastRow="0" w:firstColumn="1" w:lastColumn="0" w:oddVBand="0" w:evenVBand="0" w:oddHBand="0" w:evenHBand="0" w:firstRowFirstColumn="0" w:firstRowLastColumn="0" w:lastRowFirstColumn="0" w:lastRowLastColumn="0"/>
+            <w:tcW w:w="2943" w:type="dxa"/>
+          </w:tcPr>
+          <w:p>
+            <w:pPr>
+              <w:rPr>
+                <w:lang w:val="en-US"/>
+              </w:rPr>
+            </w:pPr>
+            <w:r>
+              <w:rPr>
+                <w:lang w:val="en-US"/>
+              </w:rPr>
+              <w:t>Current Version of document:</w:t>
+            </w:r>
+          </w:p>
+        </w:tc>
+        <w:tc>
+          <w:tcPr>
+            <w:tcW w:w="6223" w:type="dxa"/>
+          </w:tcPr>
+          <w:p>
+            <w:pPr>
+              <w:cnfStyle w:val="000000100000" w:firstRow="0" w:lastRow="0" w:firstColumn="0" w:lastColumn="0" w:oddVBand="0" w:evenVBand="0" w:oddHBand="1" w:evenHBand="0" w:firstRowFirstColumn="0" w:firstRowLastColumn="0" w:lastRowFirstColumn="0" w:lastRowLastColumn="0"/>
+              <w:rPr>
+                <w:lang w:val="en-US"/>
+              </w:rPr>
+            </w:pPr>
+            <w:r>
+              <w:rPr>
+                <w:lang w:val="en-US"/>
+              </w:rPr>
+              <w:t>1.0</w:t>
+            </w:r>
+          </w:p>
+        </w:tc>
+      </w:tr>
+      <w:tr>
+        <w:tc>
+          <w:tcPr>
+            <w:cnfStyle w:val="001000000000" w:firstRow="0" w:lastRow="0" w:firstColumn="1" w:lastColumn="0" w:oddVBand="0" w:evenVBand="0" w:oddHBand="0" w:evenHBand="0" w:firstRowFirstColumn="0" w:firstRowLastColumn="0" w:lastRowFirstColumn="0" w:lastRowLastColumn="0"/>
+            <w:tcW w:w="2943" w:type="dxa"/>
+          </w:tcPr>
+          <w:p>
+            <w:pPr>
+              <w:rPr>
+                <w:lang w:val="en-US"/>
+              </w:rPr>
+            </w:pPr>
+          </w:p>
+        </w:tc>
+        <w:tc>
+          <w:tcPr>
+            <w:tcW w:w="6223" w:type="dxa"/>
+          </w:tcPr>
+          <w:p>
+            <w:pPr>
+              <w:cnfStyle w:val="000000000000" w:firstRow="0" w:lastRow="0" w:firstColumn="0" w:lastColumn="0" w:oddVBand="0" w:evenVBand="0" w:oddHBand="0" w:evenHBand="0" w:firstRowFirstColumn="0" w:firstRowLastColumn="0" w:lastRowFirstColumn="0" w:lastRowLastColumn="0"/>
+              <w:rPr>
+                <w:lang w:val="en-US"/>
+              </w:rPr>
+            </w:pPr>
+          </w:p>
+        </w:tc>
+      </w:tr>
+    </w:tbl>
+    <w:p>
+      <w:pPr>
+        <w:rPr>
+          <w:rFonts w:asciiTheme="majorHAnsi" w:eastAsiaTheme="majorEastAsia" w:hAnsiTheme="majorHAnsi" w:cstheme="majorBidi"/>
+          <w:b/>
+          <w:bCs/>
+          <w:color w:val="365F91" w:themeColor="accent1" w:themeShade="BF"/>
+          <w:sz w:val="28"/>
+          <w:szCs w:val="28"/>
+          <w:lang w:val="en-US"/>
+        </w:rPr>
+      </w:pPr>
+      <w:r>
+        <w:rPr>
+          <w:lang w:val="en-US"/>
+        </w:rPr>
+        <w:br w:type="page"/>
+      </w:r>
+    </w:p>
     <w:p>
       <w:pPr>
         <w:pStyle w:val="berschrift1"/>
@@ -1617,8 +2015,6 @@
           <w:lang w:val="en-US"/>
         </w:rPr>
       </w:pPr>
-      <w:bookmarkStart w:id="0" w:name="_Toc377123188"/>
-      <w:bookmarkStart w:id="1" w:name="_Toc338928746"/>
       <w:r>
         <w:rPr>
           <w:lang w:val="en-US"/>
@@ -3303,6 +3699,9 @@
         <w:t>OS:</w:t>
       </w:r>
       <w:r>
+        <w:rPr>
+          <w:lang w:val="en-US"/>
+        </w:rPr>
         <w:t xml:space="preserve"> </w:t>
       </w:r>
       <w:r>
@@ -6904,6 +7303,7 @@
           <w:rFonts w:ascii="Courier New" w:hAnsi="Courier New" w:cs="Courier New"/>
           <w:sz w:val="12"/>
           <w:szCs w:val="12"/>
+          <w:lang w:val="en-US"/>
         </w:rPr>
       </w:pPr>
       <w:r>
@@ -6911,6 +7311,7 @@
           <w:rFonts w:ascii="Courier New" w:hAnsi="Courier New" w:cs="Courier New"/>
           <w:sz w:val="12"/>
           <w:szCs w:val="12"/>
+          <w:lang w:val="en-US"/>
         </w:rPr>
         <w:t>PARTNER_NUMBER;NAME1;NAME2;STRAS;PLZ;CITY;COUNTRY;PARTNER_TYPE;DELETION_FLAG;CHANGEDATE</w:t>
       </w:r>
@@ -7006,15 +7407,48 @@
           <w:rFonts w:ascii="Courier New" w:hAnsi="Courier New" w:cs="Courier New"/>
           <w:sz w:val="12"/>
           <w:szCs w:val="12"/>
-        </w:rPr>
-      </w:pPr>
+          <w:lang w:val="en-US"/>
+        </w:rPr>
+      </w:pPr>
+      <w:proofErr w:type="gramStart"/>
       <w:r>
         <w:rPr>
           <w:rFonts w:ascii="Courier New" w:hAnsi="Courier New" w:cs="Courier New"/>
           <w:sz w:val="12"/>
           <w:szCs w:val="12"/>
-        </w:rPr>
-        <w:t>"0000000002";"Bayer Business Services GMBH2.";"";"Hauptstr. 20";"51373";"Leverkusen";"DE";"K";"";"20070606"</w:t>
+          <w:lang w:val="en-US"/>
+        </w:rPr>
+        <w:t>"0000000002";"Bayer Business Services GMBH2.";"";"</w:t>
+      </w:r>
+      <w:proofErr w:type="spellStart"/>
+      <w:r>
+        <w:rPr>
+          <w:rFonts w:ascii="Courier New" w:hAnsi="Courier New" w:cs="Courier New"/>
+          <w:sz w:val="12"/>
+          <w:szCs w:val="12"/>
+          <w:lang w:val="en-US"/>
+        </w:rPr>
+        <w:t>Hauptstr</w:t>
+      </w:r>
+      <w:proofErr w:type="spellEnd"/>
+      <w:r>
+        <w:rPr>
+          <w:rFonts w:ascii="Courier New" w:hAnsi="Courier New" w:cs="Courier New"/>
+          <w:sz w:val="12"/>
+          <w:szCs w:val="12"/>
+          <w:lang w:val="en-US"/>
+        </w:rPr>
+        <w:t>.</w:t>
+      </w:r>
+      <w:proofErr w:type="gramEnd"/>
+      <w:r>
+        <w:rPr>
+          <w:rFonts w:ascii="Courier New" w:hAnsi="Courier New" w:cs="Courier New"/>
+          <w:sz w:val="12"/>
+          <w:szCs w:val="12"/>
+          <w:lang w:val="en-US"/>
+        </w:rPr>
+        <w:t xml:space="preserve"> 20";"51373";"Leverkusen";"DE";"K";"";"20070606"</w:t>
       </w:r>
     </w:p>
     <w:p>
@@ -7027,6 +7461,7 @@
           <w:rFonts w:ascii="Courier New" w:hAnsi="Courier New" w:cs="Courier New"/>
           <w:sz w:val="12"/>
           <w:szCs w:val="12"/>
+          <w:lang w:val="en-US"/>
         </w:rPr>
       </w:pPr>
       <w:r>
@@ -7034,8 +7469,9 @@
           <w:rFonts w:ascii="Courier New" w:hAnsi="Courier New" w:cs="Courier New"/>
           <w:sz w:val="12"/>
           <w:szCs w:val="12"/>
-        </w:rPr>
-        <w:t>"0000000003";"Sunflag (</w:t>
+          <w:lang w:val="en-US"/>
+        </w:rPr>
+        <w:t xml:space="preserve">"0000000003";"Sunflag (Tanzania) </w:t>
       </w:r>
       <w:proofErr w:type="spellStart"/>
       <w:r>
@@ -7043,8 +7479,9 @@
           <w:rFonts w:ascii="Courier New" w:hAnsi="Courier New" w:cs="Courier New"/>
           <w:sz w:val="12"/>
           <w:szCs w:val="12"/>
-        </w:rPr>
-        <w:t>Tanzania</w:t>
+          <w:lang w:val="en-US"/>
+        </w:rPr>
+        <w:t>Ltd";"Plot</w:t>
       </w:r>
       <w:proofErr w:type="spellEnd"/>
       <w:r>
@@ -7052,8 +7489,9 @@
           <w:rFonts w:ascii="Courier New" w:hAnsi="Courier New" w:cs="Courier New"/>
           <w:sz w:val="12"/>
           <w:szCs w:val="12"/>
-        </w:rPr>
-        <w:t xml:space="preserve">) </w:t>
+          <w:lang w:val="en-US"/>
+        </w:rPr>
+        <w:t xml:space="preserve"> # 33 </w:t>
       </w:r>
       <w:proofErr w:type="spellStart"/>
       <w:r>
@@ -7061,8 +7499,9 @@
           <w:rFonts w:ascii="Courier New" w:hAnsi="Courier New" w:cs="Courier New"/>
           <w:sz w:val="12"/>
           <w:szCs w:val="12"/>
-        </w:rPr>
-        <w:t>Ltd";"Plot</w:t>
+          <w:lang w:val="en-US"/>
+        </w:rPr>
+        <w:t>Themi</w:t>
       </w:r>
       <w:proofErr w:type="spellEnd"/>
       <w:r>
@@ -7070,8 +7509,9 @@
           <w:rFonts w:ascii="Courier New" w:hAnsi="Courier New" w:cs="Courier New"/>
           <w:sz w:val="12"/>
           <w:szCs w:val="12"/>
-        </w:rPr>
-        <w:t xml:space="preserve"> # 33 </w:t>
+          <w:lang w:val="en-US"/>
+        </w:rPr>
+        <w:t xml:space="preserve"> Industrial </w:t>
       </w:r>
       <w:proofErr w:type="spellStart"/>
       <w:r>
@@ -7079,8 +7519,9 @@
           <w:rFonts w:ascii="Courier New" w:hAnsi="Courier New" w:cs="Courier New"/>
           <w:sz w:val="12"/>
           <w:szCs w:val="12"/>
-        </w:rPr>
-        <w:t>Themi</w:t>
+          <w:lang w:val="en-US"/>
+        </w:rPr>
+        <w:t>Area";"PO</w:t>
       </w:r>
       <w:proofErr w:type="spellEnd"/>
       <w:r>
@@ -7088,8 +7529,9 @@
           <w:rFonts w:ascii="Courier New" w:hAnsi="Courier New" w:cs="Courier New"/>
           <w:sz w:val="12"/>
           <w:szCs w:val="12"/>
-        </w:rPr>
-        <w:t xml:space="preserve"> Industrial </w:t>
+          <w:lang w:val="en-US"/>
+        </w:rPr>
+        <w:t xml:space="preserve"> Box 3123";"";"</w:t>
       </w:r>
       <w:proofErr w:type="spellStart"/>
       <w:r>
@@ -7097,8 +7539,9 @@
           <w:rFonts w:ascii="Courier New" w:hAnsi="Courier New" w:cs="Courier New"/>
           <w:sz w:val="12"/>
           <w:szCs w:val="12"/>
-        </w:rPr>
-        <w:t>Area";"PO</w:t>
+          <w:lang w:val="en-US"/>
+        </w:rPr>
+        <w:t>Arusha</w:t>
       </w:r>
       <w:proofErr w:type="spellEnd"/>
       <w:r>
@@ -7106,24 +7549,7 @@
           <w:rFonts w:ascii="Courier New" w:hAnsi="Courier New" w:cs="Courier New"/>
           <w:sz w:val="12"/>
           <w:szCs w:val="12"/>
-        </w:rPr>
-        <w:t xml:space="preserve"> Box 3123";"";"</w:t>
-      </w:r>
-      <w:proofErr w:type="spellStart"/>
-      <w:r>
-        <w:rPr>
-          <w:rFonts w:ascii="Courier New" w:hAnsi="Courier New" w:cs="Courier New"/>
-          <w:sz w:val="12"/>
-          <w:szCs w:val="12"/>
-        </w:rPr>
-        <w:t>Arusha</w:t>
-      </w:r>
-      <w:proofErr w:type="spellEnd"/>
-      <w:r>
-        <w:rPr>
-          <w:rFonts w:ascii="Courier New" w:hAnsi="Courier New" w:cs="Courier New"/>
-          <w:sz w:val="12"/>
-          <w:szCs w:val="12"/>
+          <w:lang w:val="en-US"/>
         </w:rPr>
         <w:t>";"TZ";"K";"";"20070130"</w:t>
       </w:r>
@@ -7216,6 +7642,7 @@
           <w:rFonts w:ascii="Courier New" w:hAnsi="Courier New" w:cs="Courier New"/>
           <w:sz w:val="12"/>
           <w:szCs w:val="12"/>
+          <w:lang w:val="en-US"/>
         </w:rPr>
       </w:pPr>
       <w:r>
@@ -7223,6 +7650,7 @@
           <w:rFonts w:ascii="Courier New" w:hAnsi="Courier New" w:cs="Courier New"/>
           <w:sz w:val="12"/>
           <w:szCs w:val="12"/>
+          <w:lang w:val="en-US"/>
         </w:rPr>
         <w:t>"0000000006";"PULKKILAN TERVEYSASEMA";"DIABETESHOITAJA";"SAVONOJANTIE 2";"92600";"PULKKILA";"FI";"K";"";"20130806"</w:t>
       </w:r>
@@ -7237,6 +7665,7 @@
           <w:rFonts w:ascii="Courier New" w:hAnsi="Courier New" w:cs="Courier New"/>
           <w:sz w:val="12"/>
           <w:szCs w:val="12"/>
+          <w:lang w:val="en-US"/>
         </w:rPr>
       </w:pPr>
       <w:r>
@@ -7244,6 +7673,7 @@
           <w:rFonts w:ascii="Courier New" w:hAnsi="Courier New" w:cs="Courier New"/>
           <w:sz w:val="12"/>
           <w:szCs w:val="12"/>
+          <w:lang w:val="en-US"/>
         </w:rPr>
         <w:t>"0000000008";"Test 2520000";"";"";"";"";"DE";"L";"";"20090310"</w:t>
       </w:r>
@@ -7262,6 +7692,7 @@
           <w:rFonts w:ascii="Courier New" w:hAnsi="Courier New" w:cs="Courier New"/>
           <w:sz w:val="12"/>
           <w:szCs w:val="12"/>
+          <w:lang w:val="en-US"/>
         </w:rPr>
         <w:t>"0000000010";"test1241";"";"";"12345";"Test";"DE";"L";"";"20020830"</w:t>
       </w:r>
@@ -7928,7 +8359,7 @@
           <w:rPr>
             <w:noProof/>
           </w:rPr>
-          <w:t>12</w:t>
+          <w:t>2</w:t>
         </w:r>
         <w:r>
           <w:fldChar w:fldCharType="end"/>
@@ -7972,6 +8403,119 @@
 <file path=word/numbering.xml><?xml version="1.0" encoding="utf-8"?>
 <w:numbering xmlns:wpc="http://schemas.microsoft.com/office/word/2010/wordprocessingCanvas" xmlns:mc="http://schemas.openxmlformats.org/markup-compatibility/2006" xmlns:o="urn:schemas-microsoft-com:office:office" xmlns:r="http://schemas.openxmlformats.org/officeDocument/2006/relationships" xmlns:m="http://schemas.openxmlformats.org/officeDocument/2006/math" xmlns:v="urn:schemas-microsoft-com:vml" xmlns:wp14="http://schemas.microsoft.com/office/word/2010/wordprocessingDrawing" xmlns:wp="http://schemas.openxmlformats.org/drawingml/2006/wordprocessingDrawing" xmlns:w10="urn:schemas-microsoft-com:office:word" xmlns:w="http://schemas.openxmlformats.org/wordprocessingml/2006/main" xmlns:w14="http://schemas.microsoft.com/office/word/2010/wordml" xmlns:wpg="http://schemas.microsoft.com/office/word/2010/wordprocessingGroup" xmlns:wpi="http://schemas.microsoft.com/office/word/2010/wordprocessingInk" xmlns:wne="http://schemas.microsoft.com/office/word/2006/wordml" xmlns:wps="http://schemas.microsoft.com/office/word/2010/wordprocessingShape" mc:Ignorable="w14 wp14">
   <w:abstractNum w:abstractNumId="0">
+    <w:nsid w:val="145249AB"/>
+    <w:multiLevelType w:val="multilevel"/>
+    <w:tmpl w:val="BD1C7950"/>
+    <w:lvl w:ilvl="0">
+      <w:start w:val="1"/>
+      <w:numFmt w:val="decimal"/>
+      <w:lvlText w:val="%1.0"/>
+      <w:lvlJc w:val="left"/>
+      <w:pPr>
+        <w:ind w:left="360" w:hanging="360"/>
+      </w:pPr>
+      <w:rPr>
+        <w:rFonts w:hint="default"/>
+      </w:rPr>
+    </w:lvl>
+    <w:lvl w:ilvl="1">
+      <w:start w:val="1"/>
+      <w:numFmt w:val="decimal"/>
+      <w:lvlText w:val="%1.%2"/>
+      <w:lvlJc w:val="left"/>
+      <w:pPr>
+        <w:ind w:left="1068" w:hanging="360"/>
+      </w:pPr>
+      <w:rPr>
+        <w:rFonts w:hint="default"/>
+      </w:rPr>
+    </w:lvl>
+    <w:lvl w:ilvl="2">
+      <w:start w:val="1"/>
+      <w:numFmt w:val="decimal"/>
+      <w:lvlText w:val="%1.%2.%3"/>
+      <w:lvlJc w:val="left"/>
+      <w:pPr>
+        <w:ind w:left="2136" w:hanging="720"/>
+      </w:pPr>
+      <w:rPr>
+        <w:rFonts w:hint="default"/>
+      </w:rPr>
+    </w:lvl>
+    <w:lvl w:ilvl="3">
+      <w:start w:val="1"/>
+      <w:numFmt w:val="decimal"/>
+      <w:lvlText w:val="%1.%2.%3.%4"/>
+      <w:lvlJc w:val="left"/>
+      <w:pPr>
+        <w:ind w:left="2844" w:hanging="720"/>
+      </w:pPr>
+      <w:rPr>
+        <w:rFonts w:hint="default"/>
+      </w:rPr>
+    </w:lvl>
+    <w:lvl w:ilvl="4">
+      <w:start w:val="1"/>
+      <w:numFmt w:val="decimal"/>
+      <w:lvlText w:val="%1.%2.%3.%4.%5"/>
+      <w:lvlJc w:val="left"/>
+      <w:pPr>
+        <w:ind w:left="3912" w:hanging="1080"/>
+      </w:pPr>
+      <w:rPr>
+        <w:rFonts w:hint="default"/>
+      </w:rPr>
+    </w:lvl>
+    <w:lvl w:ilvl="5">
+      <w:start w:val="1"/>
+      <w:numFmt w:val="decimal"/>
+      <w:lvlText w:val="%1.%2.%3.%4.%5.%6"/>
+      <w:lvlJc w:val="left"/>
+      <w:pPr>
+        <w:ind w:left="4620" w:hanging="1080"/>
+      </w:pPr>
+      <w:rPr>
+        <w:rFonts w:hint="default"/>
+      </w:rPr>
+    </w:lvl>
+    <w:lvl w:ilvl="6">
+      <w:start w:val="1"/>
+      <w:numFmt w:val="decimal"/>
+      <w:lvlText w:val="%1.%2.%3.%4.%5.%6.%7"/>
+      <w:lvlJc w:val="left"/>
+      <w:pPr>
+        <w:ind w:left="5688" w:hanging="1440"/>
+      </w:pPr>
+      <w:rPr>
+        <w:rFonts w:hint="default"/>
+      </w:rPr>
+    </w:lvl>
+    <w:lvl w:ilvl="7">
+      <w:start w:val="1"/>
+      <w:numFmt w:val="decimal"/>
+      <w:lvlText w:val="%1.%2.%3.%4.%5.%6.%7.%8"/>
+      <w:lvlJc w:val="left"/>
+      <w:pPr>
+        <w:ind w:left="6396" w:hanging="1440"/>
+      </w:pPr>
+      <w:rPr>
+        <w:rFonts w:hint="default"/>
+      </w:rPr>
+    </w:lvl>
+    <w:lvl w:ilvl="8">
+      <w:start w:val="1"/>
+      <w:numFmt w:val="decimal"/>
+      <w:lvlText w:val="%1.%2.%3.%4.%5.%6.%7.%8.%9"/>
+      <w:lvlJc w:val="left"/>
+      <w:pPr>
+        <w:ind w:left="7104" w:hanging="1440"/>
+      </w:pPr>
+      <w:rPr>
+        <w:rFonts w:hint="default"/>
+      </w:rPr>
+    </w:lvl>
+  </w:abstractNum>
+  <w:abstractNum w:abstractNumId="1">
     <w:nsid w:val="17E612E9"/>
     <w:multiLevelType w:val="hybridMultilevel"/>
     <w:tmpl w:val="9FB0BE72"/>
@@ -8084,7 +8628,7 @@
       </w:rPr>
     </w:lvl>
   </w:abstractNum>
-  <w:abstractNum w:abstractNumId="1">
+  <w:abstractNum w:abstractNumId="2">
     <w:nsid w:val="55A97512"/>
     <w:multiLevelType w:val="hybridMultilevel"/>
     <w:tmpl w:val="240647AE"/>
@@ -8196,7 +8740,7 @@
       </w:rPr>
     </w:lvl>
   </w:abstractNum>
-  <w:abstractNum w:abstractNumId="2">
+  <w:abstractNum w:abstractNumId="3">
     <w:nsid w:val="57B467EF"/>
     <w:multiLevelType w:val="hybridMultilevel"/>
     <w:tmpl w:val="47642F6C"/>
@@ -8308,7 +8852,7 @@
       </w:rPr>
     </w:lvl>
   </w:abstractNum>
-  <w:abstractNum w:abstractNumId="3">
+  <w:abstractNum w:abstractNumId="4">
     <w:nsid w:val="6BC81CB8"/>
     <w:multiLevelType w:val="hybridMultilevel"/>
     <w:tmpl w:val="9B5A45E8"/>
@@ -8421,16 +8965,19 @@
     </w:lvl>
   </w:abstractNum>
   <w:num w:numId="1">
+    <w:abstractNumId w:val="3"/>
+  </w:num>
+  <w:num w:numId="2">
+    <w:abstractNumId w:val="1"/>
+  </w:num>
+  <w:num w:numId="3">
     <w:abstractNumId w:val="2"/>
   </w:num>
-  <w:num w:numId="2">
+  <w:num w:numId="4">
+    <w:abstractNumId w:val="4"/>
+  </w:num>
+  <w:num w:numId="5">
     <w:abstractNumId w:val="0"/>
-  </w:num>
-  <w:num w:numId="3">
-    <w:abstractNumId w:val="1"/>
-  </w:num>
-  <w:num w:numId="4">
-    <w:abstractNumId w:val="3"/>
   </w:num>
 </w:numbering>
 </file>
@@ -8909,6 +9456,109 @@
     <w:uiPriority w:val="99"/>
     <w:rsid w:val="00F2269B"/>
   </w:style>
+  <w:style w:type="table" w:styleId="HelleSchattierung-Akzent5">
+    <w:name w:val="Light Shading Accent 5"/>
+    <w:basedOn w:val="NormaleTabelle"/>
+    <w:uiPriority w:val="60"/>
+    <w:rsid w:val="00E1115C"/>
+    <w:pPr>
+      <w:spacing w:after="0" w:line="240" w:lineRule="auto"/>
+    </w:pPr>
+    <w:rPr>
+      <w:color w:val="31849B" w:themeColor="accent5" w:themeShade="BF"/>
+    </w:rPr>
+    <w:tblPr>
+      <w:tblStyleRowBandSize w:val="1"/>
+      <w:tblStyleColBandSize w:val="1"/>
+      <w:tblInd w:w="0" w:type="dxa"/>
+      <w:tblBorders>
+        <w:top w:val="single" w:sz="8" w:space="0" w:color="4BACC6" w:themeColor="accent5"/>
+        <w:bottom w:val="single" w:sz="8" w:space="0" w:color="4BACC6" w:themeColor="accent5"/>
+      </w:tblBorders>
+      <w:tblCellMar>
+        <w:top w:w="0" w:type="dxa"/>
+        <w:left w:w="108" w:type="dxa"/>
+        <w:bottom w:w="0" w:type="dxa"/>
+        <w:right w:w="108" w:type="dxa"/>
+      </w:tblCellMar>
+    </w:tblPr>
+    <w:tblStylePr w:type="firstRow">
+      <w:pPr>
+        <w:spacing w:before="0" w:after="0" w:line="240" w:lineRule="auto"/>
+      </w:pPr>
+      <w:rPr>
+        <w:b/>
+        <w:bCs/>
+      </w:rPr>
+      <w:tblPr/>
+      <w:tcPr>
+        <w:tcBorders>
+          <w:top w:val="single" w:sz="8" w:space="0" w:color="4BACC6" w:themeColor="accent5"/>
+          <w:left w:val="nil"/>
+          <w:bottom w:val="single" w:sz="8" w:space="0" w:color="4BACC6" w:themeColor="accent5"/>
+          <w:right w:val="nil"/>
+          <w:insideH w:val="nil"/>
+          <w:insideV w:val="nil"/>
+        </w:tcBorders>
+      </w:tcPr>
+    </w:tblStylePr>
+    <w:tblStylePr w:type="lastRow">
+      <w:pPr>
+        <w:spacing w:before="0" w:after="0" w:line="240" w:lineRule="auto"/>
+      </w:pPr>
+      <w:rPr>
+        <w:b/>
+        <w:bCs/>
+      </w:rPr>
+      <w:tblPr/>
+      <w:tcPr>
+        <w:tcBorders>
+          <w:top w:val="single" w:sz="8" w:space="0" w:color="4BACC6" w:themeColor="accent5"/>
+          <w:left w:val="nil"/>
+          <w:bottom w:val="single" w:sz="8" w:space="0" w:color="4BACC6" w:themeColor="accent5"/>
+          <w:right w:val="nil"/>
+          <w:insideH w:val="nil"/>
+          <w:insideV w:val="nil"/>
+        </w:tcBorders>
+      </w:tcPr>
+    </w:tblStylePr>
+    <w:tblStylePr w:type="firstCol">
+      <w:rPr>
+        <w:b/>
+        <w:bCs/>
+      </w:rPr>
+    </w:tblStylePr>
+    <w:tblStylePr w:type="lastCol">
+      <w:rPr>
+        <w:b/>
+        <w:bCs/>
+      </w:rPr>
+    </w:tblStylePr>
+    <w:tblStylePr w:type="band1Vert">
+      <w:tblPr/>
+      <w:tcPr>
+        <w:tcBorders>
+          <w:left w:val="nil"/>
+          <w:right w:val="nil"/>
+          <w:insideH w:val="nil"/>
+          <w:insideV w:val="nil"/>
+        </w:tcBorders>
+        <w:shd w:val="clear" w:color="auto" w:fill="D2EAF1" w:themeFill="accent5" w:themeFillTint="3F"/>
+      </w:tcPr>
+    </w:tblStylePr>
+    <w:tblStylePr w:type="band1Horz">
+      <w:tblPr/>
+      <w:tcPr>
+        <w:tcBorders>
+          <w:left w:val="nil"/>
+          <w:right w:val="nil"/>
+          <w:insideH w:val="nil"/>
+          <w:insideV w:val="nil"/>
+        </w:tcBorders>
+        <w:shd w:val="clear" w:color="auto" w:fill="D2EAF1" w:themeFill="accent5" w:themeFillTint="3F"/>
+      </w:tcPr>
+    </w:tblStylePr>
+  </w:style>
 </w:styles>
 </file>
 
@@ -9386,6 +10036,109 @@
     <w:uiPriority w:val="99"/>
     <w:rsid w:val="00F2269B"/>
   </w:style>
+  <w:style w:type="table" w:styleId="HelleSchattierung-Akzent5">
+    <w:name w:val="Light Shading Accent 5"/>
+    <w:basedOn w:val="NormaleTabelle"/>
+    <w:uiPriority w:val="60"/>
+    <w:rsid w:val="00E1115C"/>
+    <w:pPr>
+      <w:spacing w:after="0" w:line="240" w:lineRule="auto"/>
+    </w:pPr>
+    <w:rPr>
+      <w:color w:val="31849B" w:themeColor="accent5" w:themeShade="BF"/>
+    </w:rPr>
+    <w:tblPr>
+      <w:tblStyleRowBandSize w:val="1"/>
+      <w:tblStyleColBandSize w:val="1"/>
+      <w:tblInd w:w="0" w:type="dxa"/>
+      <w:tblBorders>
+        <w:top w:val="single" w:sz="8" w:space="0" w:color="4BACC6" w:themeColor="accent5"/>
+        <w:bottom w:val="single" w:sz="8" w:space="0" w:color="4BACC6" w:themeColor="accent5"/>
+      </w:tblBorders>
+      <w:tblCellMar>
+        <w:top w:w="0" w:type="dxa"/>
+        <w:left w:w="108" w:type="dxa"/>
+        <w:bottom w:w="0" w:type="dxa"/>
+        <w:right w:w="108" w:type="dxa"/>
+      </w:tblCellMar>
+    </w:tblPr>
+    <w:tblStylePr w:type="firstRow">
+      <w:pPr>
+        <w:spacing w:before="0" w:after="0" w:line="240" w:lineRule="auto"/>
+      </w:pPr>
+      <w:rPr>
+        <w:b/>
+        <w:bCs/>
+      </w:rPr>
+      <w:tblPr/>
+      <w:tcPr>
+        <w:tcBorders>
+          <w:top w:val="single" w:sz="8" w:space="0" w:color="4BACC6" w:themeColor="accent5"/>
+          <w:left w:val="nil"/>
+          <w:bottom w:val="single" w:sz="8" w:space="0" w:color="4BACC6" w:themeColor="accent5"/>
+          <w:right w:val="nil"/>
+          <w:insideH w:val="nil"/>
+          <w:insideV w:val="nil"/>
+        </w:tcBorders>
+      </w:tcPr>
+    </w:tblStylePr>
+    <w:tblStylePr w:type="lastRow">
+      <w:pPr>
+        <w:spacing w:before="0" w:after="0" w:line="240" w:lineRule="auto"/>
+      </w:pPr>
+      <w:rPr>
+        <w:b/>
+        <w:bCs/>
+      </w:rPr>
+      <w:tblPr/>
+      <w:tcPr>
+        <w:tcBorders>
+          <w:top w:val="single" w:sz="8" w:space="0" w:color="4BACC6" w:themeColor="accent5"/>
+          <w:left w:val="nil"/>
+          <w:bottom w:val="single" w:sz="8" w:space="0" w:color="4BACC6" w:themeColor="accent5"/>
+          <w:right w:val="nil"/>
+          <w:insideH w:val="nil"/>
+          <w:insideV w:val="nil"/>
+        </w:tcBorders>
+      </w:tcPr>
+    </w:tblStylePr>
+    <w:tblStylePr w:type="firstCol">
+      <w:rPr>
+        <w:b/>
+        <w:bCs/>
+      </w:rPr>
+    </w:tblStylePr>
+    <w:tblStylePr w:type="lastCol">
+      <w:rPr>
+        <w:b/>
+        <w:bCs/>
+      </w:rPr>
+    </w:tblStylePr>
+    <w:tblStylePr w:type="band1Vert">
+      <w:tblPr/>
+      <w:tcPr>
+        <w:tcBorders>
+          <w:left w:val="nil"/>
+          <w:right w:val="nil"/>
+          <w:insideH w:val="nil"/>
+          <w:insideV w:val="nil"/>
+        </w:tcBorders>
+        <w:shd w:val="clear" w:color="auto" w:fill="D2EAF1" w:themeFill="accent5" w:themeFillTint="3F"/>
+      </w:tcPr>
+    </w:tblStylePr>
+    <w:tblStylePr w:type="band1Horz">
+      <w:tblPr/>
+      <w:tcPr>
+        <w:tcBorders>
+          <w:left w:val="nil"/>
+          <w:right w:val="nil"/>
+          <w:insideH w:val="nil"/>
+          <w:insideV w:val="nil"/>
+        </w:tcBorders>
+        <w:shd w:val="clear" w:color="auto" w:fill="D2EAF1" w:themeFill="accent5" w:themeFillTint="3F"/>
+      </w:tcPr>
+    </w:tblStylePr>
+  </w:style>
 </w:styles>
 </file>
 
@@ -9676,7 +10429,7 @@
 
 <file path=customXml/item1.xml><?xml version="1.0" encoding="utf-8"?>
 <CoverPageProperties xmlns="http://schemas.microsoft.com/office/2006/coverPageProps">
-  <PublishDate>2014-01-09T00:00:00</PublishDate>
+  <PublishDate>2014-01-29T00:00:00</PublishDate>
   <Abstract> </Abstract>
   <CompanyAddress/>
   <CompanyPhone/>
@@ -9698,7 +10451,7 @@
 </file>
 
 <file path=customXml/itemProps2.xml><?xml version="1.0" encoding="utf-8"?>
-<ds:datastoreItem xmlns:ds="http://schemas.openxmlformats.org/officeDocument/2006/customXml" ds:itemID="{98726D8E-018B-41BE-B4B3-80A40CEE5A94}">
+<ds:datastoreItem xmlns:ds="http://schemas.openxmlformats.org/officeDocument/2006/customXml" ds:itemID="{52285AF7-6432-4140-890A-A4E9D7F2C774}">
   <ds:schemaRefs>
     <ds:schemaRef ds:uri="http://schemas.openxmlformats.org/officeDocument/2006/bibliography"/>
   </ds:schemaRefs>

</xml_diff>